<commit_message>
Version with Freemarker syntax
</commit_message>
<xml_diff>
--- a/nl-app/templates/hello.docx
+++ b/nl-app/templates/hello.docx
@@ -1,6 +1,6 @@
 
 <file path=word/document.xml><?xml version="1.0" encoding="utf-8"?>
-<w:document xmlns:wpc="http://schemas.microsoft.com/office/word/2010/wordprocessingCanvas" xmlns:cx="http://schemas.microsoft.com/office/drawing/2014/chartex" xmlns:cx1="http://schemas.microsoft.com/office/drawing/2015/9/8/chartex" xmlns:cx2="http://schemas.microsoft.com/office/drawing/2015/10/21/chartex" xmlns:cx3="http://schemas.microsoft.com/office/drawing/2016/5/9/chartex" xmlns:cx4="http://schemas.microsoft.com/office/drawing/2016/5/10/chartex" xmlns:cx5="http://schemas.microsoft.com/office/drawing/2016/5/11/chartex" xmlns:cx6="http://schemas.microsoft.com/office/drawing/2016/5/12/chartex" xmlns:cx7="http://schemas.microsoft.com/office/drawing/2016/5/13/chartex" xmlns:cx8="http://schemas.microsoft.com/office/drawing/2016/5/14/chartex" xmlns:mc="http://schemas.openxmlformats.org/markup-compatibility/2006" xmlns:aink="http://schemas.microsoft.com/office/drawing/2016/ink" xmlns:am3d="http://schemas.microsoft.com/office/drawing/2017/model3d" xmlns:o="urn:schemas-microsoft-com:office:office" xmlns:oel="http://schemas.microsoft.com/office/2019/extlst" xmlns:r="http://schemas.openxmlformats.org/officeDocument/2006/relationships" xmlns:m="http://schemas.openxmlformats.org/officeDocument/2006/math" xmlns:v="urn:schemas-microsoft-com:vml" xmlns:wp14="http://schemas.microsoft.com/office/word/2010/wordprocessingDrawing" xmlns:wp="http://schemas.openxmlformats.org/drawingml/2006/wordprocessingDrawing" xmlns:w10="urn:schemas-microsoft-com:office:word" xmlns:w="http://schemas.openxmlformats.org/wordprocessingml/2006/main" xmlns:w14="http://schemas.microsoft.com/office/word/2010/wordml" xmlns:w15="http://schemas.microsoft.com/office/word/2012/wordml" xmlns:w16cex="http://schemas.microsoft.com/office/word/2018/wordml/cex" xmlns:w16cid="http://schemas.microsoft.com/office/word/2016/wordml/cid" xmlns:w16="http://schemas.microsoft.com/office/word/2018/wordml" xmlns:w16du="http://schemas.microsoft.com/office/word/2023/wordml/word16du" xmlns:w16sdtdh="http://schemas.microsoft.com/office/word/2020/wordml/sdtdatahash" xmlns:w16se="http://schemas.microsoft.com/office/word/2015/wordml/symex" xmlns:wpg="http://schemas.microsoft.com/office/word/2010/wordprocessingGroup" xmlns:wpi="http://schemas.microsoft.com/office/word/2010/wordprocessingInk" xmlns:wne="http://schemas.microsoft.com/office/word/2006/wordml" xmlns:wps="http://schemas.microsoft.com/office/word/2010/wordprocessingShape" mc:Ignorable="w14 w15 w16se w16cid w16 w16cex w16sdtdh wp14">
+<w:document xmlns:wpc="http://schemas.microsoft.com/office/word/2010/wordprocessingCanvas" xmlns:cx="http://schemas.microsoft.com/office/drawing/2014/chartex" xmlns:cx1="http://schemas.microsoft.com/office/drawing/2015/9/8/chartex" xmlns:cx2="http://schemas.microsoft.com/office/drawing/2015/10/21/chartex" xmlns:cx3="http://schemas.microsoft.com/office/drawing/2016/5/9/chartex" xmlns:cx4="http://schemas.microsoft.com/office/drawing/2016/5/10/chartex" xmlns:cx5="http://schemas.microsoft.com/office/drawing/2016/5/11/chartex" xmlns:cx6="http://schemas.microsoft.com/office/drawing/2016/5/12/chartex" xmlns:cx7="http://schemas.microsoft.com/office/drawing/2016/5/13/chartex" xmlns:cx8="http://schemas.microsoft.com/office/drawing/2016/5/14/chartex" xmlns:mc="http://schemas.openxmlformats.org/markup-compatibility/2006" xmlns:aink="http://schemas.microsoft.com/office/drawing/2016/ink" xmlns:am3d="http://schemas.microsoft.com/office/drawing/2017/model3d" xmlns:o="urn:schemas-microsoft-com:office:office" xmlns:r="http://schemas.openxmlformats.org/officeDocument/2006/relationships" xmlns:m="http://schemas.openxmlformats.org/officeDocument/2006/math" xmlns:v="urn:schemas-microsoft-com:vml" xmlns:wp14="http://schemas.microsoft.com/office/word/2010/wordprocessingDrawing" xmlns:wp="http://schemas.openxmlformats.org/drawingml/2006/wordprocessingDrawing" xmlns:w10="urn:schemas-microsoft-com:office:word" xmlns:w="http://schemas.openxmlformats.org/wordprocessingml/2006/main" xmlns:w14="http://schemas.microsoft.com/office/word/2010/wordml" xmlns:w15="http://schemas.microsoft.com/office/word/2012/wordml" xmlns:w16cid="http://schemas.microsoft.com/office/word/2016/wordml/cid" xmlns:w16se="http://schemas.microsoft.com/office/word/2015/wordml/symex" xmlns:wpg="http://schemas.microsoft.com/office/word/2010/wordprocessingGroup" xmlns:wpi="http://schemas.microsoft.com/office/word/2010/wordprocessingInk" xmlns:wne="http://schemas.microsoft.com/office/word/2006/wordml" xmlns:wps="http://schemas.microsoft.com/office/word/2010/wordprocessingShape" mc:Ignorable="w14 w15 w16se w16cid wp14">
   <w:body>
     <w:p>
       <w:pPr>
@@ -20,8 +20,48 @@
         <w:rPr>
           <w:lang w:val="en-US"/>
         </w:rPr>
-        <w:t xml:space="preserve"> $name</w:t>
+        <w:t xml:space="preserve"> $</w:t>
       </w:r>
+      <w:r>
+        <w:rPr>
+          <w:lang w:val="en-US"/>
+        </w:rPr>
+        <w:t>{</w:t>
+      </w:r>
+      <w:r>
+        <w:rPr>
+          <w:lang w:val="en-US"/>
+        </w:rPr>
+        <w:t>name</w:t>
+      </w:r>
+      <w:r>
+        <w:rPr>
+          <w:lang w:val="en-US"/>
+        </w:rPr>
+        <w:t>}</w:t>
+      </w:r>
+    </w:p>
+    <w:p>
+      <w:pPr>
+        <w:rPr>
+          <w:lang w:val="en-US"/>
+        </w:rPr>
+      </w:pPr>
+    </w:p>
+    <w:p>
+      <w:pPr>
+        <w:rPr>
+          <w:lang w:val="en-US"/>
+        </w:rPr>
+      </w:pPr>
+      <w:r>
+        <w:rPr>
+          <w:lang w:val="en-US"/>
+        </w:rPr>
+        <w:t>This is processed by Freemarker.</w:t>
+      </w:r>
+      <w:bookmarkStart w:id="0" w:name="_GoBack"/>
+      <w:bookmarkEnd w:id="0"/>
     </w:p>
     <w:p>
       <w:pPr>
@@ -41,7 +81,7 @@
 </file>
 
 <file path=word/styles.xml><?xml version="1.0" encoding="utf-8"?>
-<w:styles xmlns:mc="http://schemas.openxmlformats.org/markup-compatibility/2006" xmlns:r="http://schemas.openxmlformats.org/officeDocument/2006/relationships" xmlns:w="http://schemas.openxmlformats.org/wordprocessingml/2006/main" xmlns:w14="http://schemas.microsoft.com/office/word/2010/wordml" xmlns:w15="http://schemas.microsoft.com/office/word/2012/wordml" xmlns:w16cex="http://schemas.microsoft.com/office/word/2018/wordml/cex" xmlns:w16cid="http://schemas.microsoft.com/office/word/2016/wordml/cid" xmlns:w16="http://schemas.microsoft.com/office/word/2018/wordml" xmlns:w16sdtdh="http://schemas.microsoft.com/office/word/2020/wordml/sdtdatahash" xmlns:w16se="http://schemas.microsoft.com/office/word/2015/wordml/symex" mc:Ignorable="w14 w15 w16se w16cid w16 w16cex w16sdtdh">
+<w:styles xmlns:mc="http://schemas.openxmlformats.org/markup-compatibility/2006" xmlns:r="http://schemas.openxmlformats.org/officeDocument/2006/relationships" xmlns:w="http://schemas.openxmlformats.org/wordprocessingml/2006/main" xmlns:w14="http://schemas.microsoft.com/office/word/2010/wordml" xmlns:w15="http://schemas.microsoft.com/office/word/2012/wordml" xmlns:w16cid="http://schemas.microsoft.com/office/word/2016/wordml/cid" xmlns:w16se="http://schemas.microsoft.com/office/word/2015/wordml/symex" mc:Ignorable="w14 w15 w16se w16cid">
   <w:docDefaults>
     <w:rPrDefault>
       <w:rPr>
@@ -55,7 +95,7 @@
     </w:rPrDefault>
     <w:pPrDefault/>
   </w:docDefaults>
-  <w:latentStyles w:defLockedState="0" w:defUIPriority="99" w:defSemiHidden="0" w:defUnhideWhenUsed="0" w:defQFormat="0" w:count="376">
+  <w:latentStyles w:defLockedState="0" w:defUIPriority="99" w:defSemiHidden="0" w:defUnhideWhenUsed="0" w:defQFormat="0" w:count="375">
     <w:lsdException w:name="Normal" w:uiPriority="0" w:qFormat="1"/>
     <w:lsdException w:name="heading 1" w:uiPriority="9" w:qFormat="1"/>
     <w:lsdException w:name="heading 2" w:semiHidden="1" w:uiPriority="9" w:unhideWhenUsed="1" w:qFormat="1"/>
@@ -431,19 +471,18 @@
     <w:lsdException w:name="Smart Hyperlink" w:semiHidden="1" w:unhideWhenUsed="1"/>
     <w:lsdException w:name="Hashtag" w:semiHidden="1" w:unhideWhenUsed="1"/>
     <w:lsdException w:name="Unresolved Mention" w:semiHidden="1" w:unhideWhenUsed="1"/>
-    <w:lsdException w:name="Smart Link" w:semiHidden="1" w:unhideWhenUsed="1"/>
   </w:latentStyles>
-  <w:style w:type="paragraph" w:default="1" w:styleId="Standard">
+  <w:style w:type="paragraph" w:default="1" w:styleId="Normal">
     <w:name w:val="Normal"/>
     <w:qFormat/>
   </w:style>
-  <w:style w:type="character" w:default="1" w:styleId="Absatz-Standardschriftart">
+  <w:style w:type="character" w:default="1" w:styleId="DefaultParagraphFont">
     <w:name w:val="Default Paragraph Font"/>
     <w:uiPriority w:val="1"/>
     <w:semiHidden/>
     <w:unhideWhenUsed/>
   </w:style>
-  <w:style w:type="table" w:default="1" w:styleId="NormaleTabelle">
+  <w:style w:type="table" w:default="1" w:styleId="TableNormal">
     <w:name w:val="Normal Table"/>
     <w:uiPriority w:val="99"/>
     <w:semiHidden/>
@@ -458,7 +497,7 @@
       </w:tblCellMar>
     </w:tblPr>
   </w:style>
-  <w:style w:type="numbering" w:default="1" w:styleId="KeineListe">
+  <w:style w:type="numbering" w:default="1" w:styleId="NoList">
     <w:name w:val="No List"/>
     <w:uiPriority w:val="99"/>
     <w:semiHidden/>

</xml_diff>

<commit_message>
Other try on syntax
</commit_message>
<xml_diff>
--- a/nl-app/templates/hello.docx
+++ b/nl-app/templates/hello.docx
@@ -20,7 +20,19 @@
         <w:rPr>
           <w:lang w:val="en-US"/>
         </w:rPr>
-        <w:t xml:space="preserve"> $</w:t>
+        <w:t xml:space="preserve"> </w:t>
+      </w:r>
+      <w:r>
+        <w:rPr>
+          <w:lang w:val="en-US"/>
+        </w:rPr>
+        <w:t>&lt;&lt;</w:t>
+      </w:r>
+      <w:r>
+        <w:rPr>
+          <w:lang w:val="en-US"/>
+        </w:rPr>
+        <w:t>$</w:t>
       </w:r>
       <w:r>
         <w:rPr>
@@ -40,6 +52,14 @@
         </w:rPr>
         <w:t>}</w:t>
       </w:r>
+      <w:r>
+        <w:rPr>
+          <w:lang w:val="en-US"/>
+        </w:rPr>
+        <w:t>&gt;&gt;</w:t>
+      </w:r>
+      <w:bookmarkStart w:id="0" w:name="_GoBack"/>
+      <w:bookmarkEnd w:id="0"/>
     </w:p>
     <w:p>
       <w:pPr>
@@ -58,10 +78,22 @@
         <w:rPr>
           <w:lang w:val="en-US"/>
         </w:rPr>
-        <w:t>This is processed by Freemarker.</w:t>
-      </w:r>
-      <w:bookmarkStart w:id="0" w:name="_GoBack"/>
-      <w:bookmarkEnd w:id="0"/>
+        <w:t xml:space="preserve">This is processed by </w:t>
+      </w:r>
+      <w:proofErr w:type="spellStart"/>
+      <w:r>
+        <w:rPr>
+          <w:lang w:val="en-US"/>
+        </w:rPr>
+        <w:t>Freemarker</w:t>
+      </w:r>
+      <w:proofErr w:type="spellEnd"/>
+      <w:r>
+        <w:rPr>
+          <w:lang w:val="en-US"/>
+        </w:rPr>
+        <w:t>.</w:t>
+      </w:r>
     </w:p>
     <w:p>
       <w:pPr>

</xml_diff>

<commit_message>
Adding hello file with loops
</commit_message>
<xml_diff>
--- a/nl-app/templates/hello.docx
+++ b/nl-app/templates/hello.docx
@@ -8,14 +8,12 @@
           <w:lang w:val="en-US"/>
         </w:rPr>
       </w:pPr>
-      <w:proofErr w:type="spellStart"/>
-      <w:r>
-        <w:rPr>
-          <w:lang w:val="en-US"/>
-        </w:rPr>
-        <w:t>Ohai</w:t>
-      </w:r>
-      <w:proofErr w:type="spellEnd"/>
+      <w:r>
+        <w:rPr>
+          <w:lang w:val="en-US"/>
+        </w:rPr>
+        <w:t>Dear</w:t>
+      </w:r>
       <w:r>
         <w:rPr>
           <w:lang w:val="en-US"/>
@@ -23,67 +21,112 @@
         <w:t xml:space="preserve"> </w:t>
       </w:r>
       <w:r>
-        <w:rPr>
-          <w:color w:val="FF0000"/>
-        </w:rPr>
         <w:fldChar w:fldCharType="begin"/>
       </w:r>
       <w:r>
         <w:rPr>
-          <w:color w:val="FF0000"/>
           <w:lang w:val="en-US"/>
         </w:rPr>
         <w:instrText xml:space="preserve"> MERGEFIELD  ${</w:instrText>
       </w:r>
       <w:r>
         <w:rPr>
-          <w:color w:val="FF0000"/>
           <w:lang w:val="en-US"/>
         </w:rPr>
         <w:instrText>doc.Person.FirstName</w:instrText>
       </w:r>
       <w:r>
         <w:rPr>
-          <w:color w:val="FF0000"/>
           <w:lang w:val="en-US"/>
         </w:rPr>
         <w:instrText xml:space="preserve">} </w:instrText>
       </w:r>
       <w:r>
-        <w:rPr>
-          <w:color w:val="FF0000"/>
-        </w:rPr>
         <w:fldChar w:fldCharType="separate"/>
       </w:r>
       <w:r>
         <w:rPr>
           <w:noProof/>
-          <w:color w:val="FF0000"/>
-          <w:lang w:val="en-US"/>
-        </w:rPr>
-        <w:t>«${</w:t>
-      </w:r>
-      <w:r>
-        <w:rPr>
-          <w:noProof/>
-          <w:color w:val="FF0000"/>
-          <w:lang w:val="en-US"/>
-        </w:rPr>
-        <w:t>doc.Person.FirstName</w:t>
-      </w:r>
-      <w:r>
-        <w:rPr>
-          <w:noProof/>
-          <w:color w:val="FF0000"/>
-          <w:lang w:val="en-US"/>
-        </w:rPr>
-        <w:t>}»</w:t>
-      </w:r>
-      <w:r>
-        <w:rPr>
-          <w:color w:val="FF0000"/>
-        </w:rPr>
+          <w:lang w:val="en-US"/>
+        </w:rPr>
+        <w:t>«</w:t>
+      </w:r>
+      <w:r>
+        <w:rPr>
+          <w:noProof/>
+          <w:lang w:val="en-US"/>
+        </w:rPr>
+        <w:t>FirstName</w:t>
+      </w:r>
+      <w:r>
+        <w:rPr>
+          <w:noProof/>
+          <w:lang w:val="en-US"/>
+        </w:rPr>
+        <w:t>»</w:t>
+      </w:r>
+      <w:r>
         <w:fldChar w:fldCharType="end"/>
+      </w:r>
+      <w:r>
+        <w:rPr>
+          <w:lang w:val="en-US"/>
+        </w:rPr>
+        <w:t xml:space="preserve"> </w:t>
+      </w:r>
+      <w:r>
+        <w:fldChar w:fldCharType="begin"/>
+      </w:r>
+      <w:r>
+        <w:rPr>
+          <w:lang w:val="en-US"/>
+        </w:rPr>
+        <w:instrText xml:space="preserve"> MERGEFIELD  ${doc.Person.</w:instrText>
+      </w:r>
+      <w:r>
+        <w:rPr>
+          <w:lang w:val="en-US"/>
+        </w:rPr>
+        <w:instrText>LastName</w:instrText>
+      </w:r>
+      <w:r>
+        <w:rPr>
+          <w:lang w:val="en-US"/>
+        </w:rPr>
+        <w:instrText xml:space="preserve">} </w:instrText>
+      </w:r>
+      <w:r>
+        <w:fldChar w:fldCharType="separate"/>
+      </w:r>
+      <w:r>
+        <w:rPr>
+          <w:noProof/>
+          <w:lang w:val="en-US"/>
+        </w:rPr>
+        <w:t>«</w:t>
+      </w:r>
+      <w:r>
+        <w:rPr>
+          <w:noProof/>
+          <w:lang w:val="en-US"/>
+        </w:rPr>
+        <w:t>LastName</w:t>
+      </w:r>
+      <w:r>
+        <w:rPr>
+          <w:noProof/>
+          <w:lang w:val="en-US"/>
+        </w:rPr>
+        <w:t>»</w:t>
+      </w:r>
+      <w:r>
+        <w:fldChar w:fldCharType="end"/>
+      </w:r>
+      <w:r>
+        <w:rPr>
+          <w:lang w:val="en-US"/>
+        </w:rPr>
+        <w:t>,</w:t>
       </w:r>
     </w:p>
     <w:p>
@@ -103,37 +146,667 @@
         <w:rPr>
           <w:lang w:val="en-US"/>
         </w:rPr>
-        <w:t xml:space="preserve">This is processed by </w:t>
-      </w:r>
-      <w:proofErr w:type="spellStart"/>
-      <w:r>
-        <w:rPr>
-          <w:lang w:val="en-US"/>
-        </w:rPr>
-        <w:t>Freemarker</w:t>
-      </w:r>
-      <w:proofErr w:type="spellEnd"/>
-      <w:r>
-        <w:rPr>
-          <w:lang w:val="en-US"/>
-        </w:rPr>
-        <w:t xml:space="preserve"> and takes XML inpu</w:t>
-      </w:r>
-      <w:r>
-        <w:rPr>
-          <w:lang w:val="en-US"/>
-        </w:rPr>
-        <w:t>t</w:t>
-      </w:r>
-      <w:r>
-        <w:rPr>
-          <w:lang w:val="en-US"/>
-        </w:rPr>
-        <w:t>.</w:t>
-      </w:r>
-      <w:bookmarkStart w:id="0" w:name="_GoBack"/>
-      <w:bookmarkEnd w:id="0"/>
+        <w:t>You have the following inventory:</w:t>
+      </w:r>
     </w:p>
+    <w:p>
+      <w:pPr>
+        <w:rPr>
+          <w:lang w:val="en-US"/>
+        </w:rPr>
+      </w:pPr>
+    </w:p>
+    <w:p>
+      <w:r>
+        <w:fldChar w:fldCharType="begin"/>
+      </w:r>
+      <w:r>
+        <w:rPr>
+          <w:lang w:val="en-US"/>
+        </w:rPr>
+        <w:instrText xml:space="preserve"> MERGEFIELD  </w:instrText>
+      </w:r>
+      <w:r>
+        <w:rPr>
+          <w:lang w:val="en-US"/>
+        </w:rPr>
+        <w:instrText>[</w:instrText>
+      </w:r>
+      <w:r>
+        <w:rPr>
+          <w:lang w:val="en-US"/>
+        </w:rPr>
+        <w:instrText>#list doc</w:instrText>
+      </w:r>
+      <w:r>
+        <w:rPr>
+          <w:lang w:val="en-US"/>
+        </w:rPr>
+        <w:instrText>["</w:instrText>
+      </w:r>
+      <w:r>
+        <w:rPr>
+          <w:lang w:val="en-US"/>
+        </w:rPr>
+        <w:instrText>Person</w:instrText>
+      </w:r>
+      <w:r>
+        <w:rPr>
+          <w:lang w:val="en-US"/>
+        </w:rPr>
+        <w:instrText>/</w:instrText>
+      </w:r>
+      <w:r>
+        <w:rPr>
+          <w:lang w:val="en-US"/>
+        </w:rPr>
+        <w:instrText>Gear</w:instrText>
+      </w:r>
+      <w:r>
+        <w:rPr>
+          <w:lang w:val="en-US"/>
+        </w:rPr>
+        <w:instrText>/</w:instrText>
+      </w:r>
+      <w:r>
+        <w:rPr>
+          <w:lang w:val="en-US"/>
+        </w:rPr>
+        <w:instrText>Item</w:instrText>
+      </w:r>
+      <w:r>
+        <w:rPr>
+          <w:lang w:val="en-US"/>
+        </w:rPr>
+        <w:instrText>[</w:instrText>
+      </w:r>
+      <w:r>
+        <w:rPr>
+          <w:lang w:val="en-US"/>
+        </w:rPr>
+        <w:instrText xml:space="preserve">count(Hidden) = 0 or </w:instrText>
+      </w:r>
+      <w:r>
+        <w:rPr>
+          <w:lang w:val="en-US"/>
+        </w:rPr>
+        <w:instrText xml:space="preserve">Hidden </w:instrText>
+      </w:r>
+      <w:r>
+        <w:rPr>
+          <w:lang w:val="en-US"/>
+        </w:rPr>
+        <w:instrText>!</w:instrText>
+      </w:r>
+      <w:r>
+        <w:rPr>
+          <w:lang w:val="en-US"/>
+        </w:rPr>
+        <w:instrText>= 'true']</w:instrText>
+      </w:r>
+      <w:r>
+        <w:rPr>
+          <w:lang w:val="en-US"/>
+        </w:rPr>
+        <w:instrText>"]</w:instrText>
+      </w:r>
+      <w:r>
+        <w:rPr>
+          <w:lang w:val="en-US"/>
+        </w:rPr>
+        <w:instrText xml:space="preserve"> as item</w:instrText>
+      </w:r>
+      <w:r>
+        <w:rPr>
+          <w:lang w:val="en-US"/>
+        </w:rPr>
+        <w:instrText>]</w:instrText>
+      </w:r>
+      <w:r>
+        <w:rPr>
+          <w:lang w:val="en-US"/>
+        </w:rPr>
+        <w:instrText xml:space="preserve"> </w:instrText>
+      </w:r>
+      <w:r>
+        <w:rPr>
+          <w:lang w:val="en-US"/>
+        </w:rPr>
+        <w:instrText xml:space="preserve"> </w:instrText>
+      </w:r>
+      <w:r>
+        <w:fldChar w:fldCharType="separate"/>
+      </w:r>
+      <w:r>
+        <w:rPr>
+          <w:noProof/>
+          <w:lang w:val="en-US"/>
+        </w:rPr>
+        <w:t>«</w:t>
+      </w:r>
+      <w:r>
+        <w:rPr>
+          <w:noProof/>
+          <w:lang w:val="en-US"/>
+        </w:rPr>
+        <w:t>ForEachGearItem</w:t>
+      </w:r>
+      <w:r>
+        <w:rPr>
+          <w:noProof/>
+          <w:lang w:val="en-US"/>
+        </w:rPr>
+        <w:t>»</w:t>
+      </w:r>
+      <w:r>
+        <w:fldChar w:fldCharType="end"/>
+      </w:r>
+    </w:p>
+    <w:p>
+      <w:pPr>
+        <w:pStyle w:val="ListParagraph"/>
+        <w:numPr>
+          <w:ilvl w:val="0"/>
+          <w:numId w:val="1"/>
+        </w:numPr>
+      </w:pPr>
+      <w:r>
+        <w:fldChar w:fldCharType="begin"/>
+      </w:r>
+      <w:r>
+        <w:rPr>
+          <w:lang w:val="en-US"/>
+        </w:rPr>
+        <w:instrText xml:space="preserve"> MERGEFIELD  ${</w:instrText>
+      </w:r>
+      <w:r>
+        <w:rPr>
+          <w:lang w:val="en-US"/>
+        </w:rPr>
+        <w:instrText>item.Name</w:instrText>
+      </w:r>
+      <w:r>
+        <w:rPr>
+          <w:lang w:val="en-US"/>
+        </w:rPr>
+        <w:instrText xml:space="preserve">} </w:instrText>
+      </w:r>
+      <w:r>
+        <w:fldChar w:fldCharType="separate"/>
+      </w:r>
+      <w:r>
+        <w:rPr>
+          <w:noProof/>
+          <w:lang w:val="en-US"/>
+        </w:rPr>
+        <w:t>«</w:t>
+      </w:r>
+      <w:r>
+        <w:rPr>
+          <w:noProof/>
+          <w:lang w:val="en-US"/>
+        </w:rPr>
+        <w:t>ItemName</w:t>
+      </w:r>
+      <w:r>
+        <w:rPr>
+          <w:noProof/>
+          <w:lang w:val="en-US"/>
+        </w:rPr>
+        <w:t>»</w:t>
+      </w:r>
+      <w:r>
+        <w:fldChar w:fldCharType="end"/>
+      </w:r>
+    </w:p>
+    <w:p>
+      <w:r>
+        <w:fldChar w:fldCharType="begin"/>
+      </w:r>
+      <w:r>
+        <w:rPr>
+          <w:lang w:val="en-US"/>
+        </w:rPr>
+        <w:instrText xml:space="preserve"> MERGEFIELD  </w:instrText>
+      </w:r>
+      <w:r>
+        <w:rPr>
+          <w:lang w:val="en-US"/>
+        </w:rPr>
+        <w:instrText>[/#list]</w:instrText>
+      </w:r>
+      <w:r>
+        <w:rPr>
+          <w:lang w:val="en-US"/>
+        </w:rPr>
+        <w:instrText xml:space="preserve"> </w:instrText>
+      </w:r>
+      <w:r>
+        <w:fldChar w:fldCharType="separate"/>
+      </w:r>
+      <w:r>
+        <w:rPr>
+          <w:noProof/>
+          <w:lang w:val="en-US"/>
+        </w:rPr>
+        <w:t>«</w:t>
+      </w:r>
+      <w:r>
+        <w:rPr>
+          <w:noProof/>
+          <w:lang w:val="en-US"/>
+        </w:rPr>
+        <w:t>EndForEachGearItem</w:t>
+      </w:r>
+      <w:r>
+        <w:rPr>
+          <w:noProof/>
+          <w:lang w:val="en-US"/>
+        </w:rPr>
+        <w:t>»</w:t>
+      </w:r>
+      <w:r>
+        <w:fldChar w:fldCharType="end"/>
+      </w:r>
+    </w:p>
+    <w:p>
+      <w:pPr>
+        <w:rPr>
+          <w:lang w:val="en-US"/>
+        </w:rPr>
+      </w:pPr>
+    </w:p>
+    <w:p>
+      <w:pPr>
+        <w:rPr>
+          <w:lang w:val="en-US"/>
+        </w:rPr>
+      </w:pPr>
+      <w:r>
+        <w:rPr>
+          <w:lang w:val="en-US"/>
+        </w:rPr>
+        <w:t>We should also be able to do it as a table:</w:t>
+      </w:r>
+    </w:p>
+    <w:p>
+      <w:pPr>
+        <w:rPr>
+          <w:lang w:val="en-US"/>
+        </w:rPr>
+      </w:pPr>
+    </w:p>
+    <w:p>
+      <w:pPr>
+        <w:rPr>
+          <w:lang w:val="en-US"/>
+        </w:rPr>
+      </w:pPr>
+      <w:r>
+        <w:fldChar w:fldCharType="begin"/>
+      </w:r>
+      <w:r>
+        <w:rPr>
+          <w:lang w:val="en-US"/>
+        </w:rPr>
+        <w:instrText xml:space="preserve"> MERGEFIELD  </w:instrText>
+      </w:r>
+      <w:r>
+        <w:rPr>
+          <w:lang w:val="en-US"/>
+        </w:rPr>
+        <w:instrText xml:space="preserve">[#assign gearItems = </w:instrText>
+      </w:r>
+      <w:r>
+        <w:rPr>
+          <w:lang w:val="en-US"/>
+        </w:rPr>
+        <w:instrText>doc["Person/Gear/Item[count(Hidden) = 0 or Hidden != 'true']</w:instrText>
+      </w:r>
+      <w:r>
+        <w:rPr>
+          <w:lang w:val="en-US"/>
+        </w:rPr>
+        <w:instrText>"] ]</w:instrText>
+      </w:r>
+      <w:r>
+        <w:rPr>
+          <w:lang w:val="en-US"/>
+        </w:rPr>
+        <w:instrText xml:space="preserve"> </w:instrText>
+      </w:r>
+      <w:r>
+        <w:fldChar w:fldCharType="separate"/>
+      </w:r>
+      <w:r>
+        <w:rPr>
+          <w:noProof/>
+          <w:lang w:val="en-US"/>
+        </w:rPr>
+        <w:t>«</w:t>
+      </w:r>
+      <w:r>
+        <w:rPr>
+          <w:noProof/>
+          <w:lang w:val="en-US"/>
+        </w:rPr>
+        <w:t>FirstName</w:t>
+      </w:r>
+      <w:r>
+        <w:rPr>
+          <w:noProof/>
+          <w:lang w:val="en-US"/>
+        </w:rPr>
+        <w:t>»</w:t>
+      </w:r>
+      <w:r>
+        <w:fldChar w:fldCharType="end"/>
+      </w:r>
+    </w:p>
+    <w:p>
+      <w:pPr>
+        <w:rPr>
+          <w:lang w:val="en-US"/>
+        </w:rPr>
+      </w:pPr>
+    </w:p>
+    <w:tbl>
+      <w:tblPr>
+        <w:tblStyle w:val="TableGrid"/>
+        <w:tblW w:w="0" w:type="auto"/>
+        <w:tblLook w:val="04A0" w:firstRow="1" w:lastRow="0" w:firstColumn="1" w:lastColumn="0" w:noHBand="0" w:noVBand="1"/>
+      </w:tblPr>
+      <w:tblGrid>
+        <w:gridCol w:w="4531"/>
+        <w:gridCol w:w="4531"/>
+      </w:tblGrid>
+      <w:tr>
+        <w:tc>
+          <w:tcPr>
+            <w:tcW w:w="4531" w:type="dxa"/>
+          </w:tcPr>
+          <w:p>
+            <w:pPr>
+              <w:rPr>
+                <w:b/>
+                <w:lang w:val="en-US"/>
+              </w:rPr>
+            </w:pPr>
+            <w:r>
+              <w:rPr>
+                <w:b/>
+                <w:lang w:val="en-US"/>
+              </w:rPr>
+              <w:t>Name</w:t>
+            </w:r>
+          </w:p>
+        </w:tc>
+        <w:tc>
+          <w:tcPr>
+            <w:tcW w:w="4531" w:type="dxa"/>
+          </w:tcPr>
+          <w:p>
+            <w:pPr>
+              <w:rPr>
+                <w:b/>
+                <w:lang w:val="en-US"/>
+              </w:rPr>
+            </w:pPr>
+            <w:r>
+              <w:rPr>
+                <w:b/>
+                <w:lang w:val="en-US"/>
+              </w:rPr>
+              <w:t>Weight</w:t>
+            </w:r>
+          </w:p>
+        </w:tc>
+      </w:tr>
+      <w:tr>
+        <w:tc>
+          <w:tcPr>
+            <w:tcW w:w="4531" w:type="dxa"/>
+          </w:tcPr>
+          <w:p>
+            <w:pPr>
+              <w:rPr>
+                <w:lang w:val="en-US"/>
+              </w:rPr>
+            </w:pPr>
+            <w:r>
+              <w:fldChar w:fldCharType="begin"/>
+            </w:r>
+            <w:r>
+              <w:rPr>
+                <w:lang w:val="en-US"/>
+              </w:rPr>
+              <w:instrText xml:space="preserve"> MERGEFIELD  </w:instrText>
+            </w:r>
+            <w:r>
+              <w:rPr>
+                <w:lang w:val="en-US"/>
+              </w:rPr>
+              <w:instrText>@before-row</w:instrText>
+            </w:r>
+            <w:r>
+              <w:rPr>
+                <w:lang w:val="en-US"/>
+              </w:rPr>
+              <w:instrText>[#list gearItems as item]</w:instrText>
+            </w:r>
+            <w:r>
+              <w:rPr>
+                <w:lang w:val="en-US"/>
+              </w:rPr>
+              <w:instrText xml:space="preserve"> </w:instrText>
+            </w:r>
+            <w:r>
+              <w:fldChar w:fldCharType="separate"/>
+            </w:r>
+            <w:r>
+              <w:rPr>
+                <w:noProof/>
+                <w:lang w:val="en-US"/>
+              </w:rPr>
+              <w:t>«</w:t>
+            </w:r>
+            <w:r>
+              <w:rPr>
+                <w:noProof/>
+                <w:lang w:val="en-US"/>
+              </w:rPr>
+              <w:t>ForEachItem</w:t>
+            </w:r>
+            <w:r>
+              <w:rPr>
+                <w:noProof/>
+                <w:lang w:val="en-US"/>
+              </w:rPr>
+              <w:t>»</w:t>
+            </w:r>
+            <w:r>
+              <w:fldChar w:fldCharType="end"/>
+            </w:r>
+            <w:r>
+              <w:fldChar w:fldCharType="begin"/>
+            </w:r>
+            <w:r>
+              <w:rPr>
+                <w:lang w:val="en-US"/>
+              </w:rPr>
+              <w:instrText xml:space="preserve"> MERGEFIELD  ${</w:instrText>
+            </w:r>
+            <w:r>
+              <w:rPr>
+                <w:lang w:val="en-US"/>
+              </w:rPr>
+              <w:instrText>item</w:instrText>
+            </w:r>
+            <w:r>
+              <w:rPr>
+                <w:lang w:val="en-US"/>
+              </w:rPr>
+              <w:instrText>.</w:instrText>
+            </w:r>
+            <w:r>
+              <w:rPr>
+                <w:lang w:val="en-US"/>
+              </w:rPr>
+              <w:instrText xml:space="preserve">Name} </w:instrText>
+            </w:r>
+            <w:r>
+              <w:fldChar w:fldCharType="separate"/>
+            </w:r>
+            <w:r>
+              <w:rPr>
+                <w:noProof/>
+                <w:lang w:val="en-US"/>
+              </w:rPr>
+              <w:t>«</w:t>
+            </w:r>
+            <w:r>
+              <w:rPr>
+                <w:noProof/>
+                <w:lang w:val="en-US"/>
+              </w:rPr>
+              <w:t>Name</w:t>
+            </w:r>
+            <w:r>
+              <w:rPr>
+                <w:noProof/>
+                <w:lang w:val="en-US"/>
+              </w:rPr>
+              <w:t>»</w:t>
+            </w:r>
+            <w:r>
+              <w:fldChar w:fldCharType="end"/>
+            </w:r>
+          </w:p>
+        </w:tc>
+        <w:tc>
+          <w:tcPr>
+            <w:tcW w:w="4531" w:type="dxa"/>
+          </w:tcPr>
+          <w:p>
+            <w:pPr>
+              <w:rPr>
+                <w:lang w:val="en-US"/>
+              </w:rPr>
+            </w:pPr>
+            <w:r>
+              <w:fldChar w:fldCharType="begin"/>
+            </w:r>
+            <w:r>
+              <w:rPr>
+                <w:lang w:val="en-US"/>
+              </w:rPr>
+              <w:instrText xml:space="preserve"> MERGEFIELD  ${</w:instrText>
+            </w:r>
+            <w:r>
+              <w:rPr>
+                <w:lang w:val="en-US"/>
+              </w:rPr>
+              <w:instrText>item</w:instrText>
+            </w:r>
+            <w:r>
+              <w:rPr>
+                <w:lang w:val="en-US"/>
+              </w:rPr>
+              <w:instrText>.</w:instrText>
+            </w:r>
+            <w:r>
+              <w:rPr>
+                <w:lang w:val="en-US"/>
+              </w:rPr>
+              <w:instrText>Weight</w:instrText>
+            </w:r>
+            <w:r>
+              <w:rPr>
+                <w:lang w:val="en-US"/>
+              </w:rPr>
+              <w:instrText xml:space="preserve">} </w:instrText>
+            </w:r>
+            <w:r>
+              <w:fldChar w:fldCharType="separate"/>
+            </w:r>
+            <w:r>
+              <w:rPr>
+                <w:noProof/>
+                <w:lang w:val="en-US"/>
+              </w:rPr>
+              <w:t>«</w:t>
+            </w:r>
+            <w:r>
+              <w:rPr>
+                <w:noProof/>
+                <w:lang w:val="en-US"/>
+              </w:rPr>
+              <w:t>Weight</w:t>
+            </w:r>
+            <w:r>
+              <w:rPr>
+                <w:noProof/>
+                <w:lang w:val="en-US"/>
+              </w:rPr>
+              <w:t>»</w:t>
+            </w:r>
+            <w:r>
+              <w:fldChar w:fldCharType="end"/>
+            </w:r>
+            <w:r>
+              <w:fldChar w:fldCharType="begin"/>
+            </w:r>
+            <w:r>
+              <w:rPr>
+                <w:lang w:val="en-US"/>
+              </w:rPr>
+              <w:instrText xml:space="preserve"> MERGEFIELD  </w:instrText>
+            </w:r>
+            <w:r>
+              <w:rPr>
+                <w:lang w:val="en-US"/>
+              </w:rPr>
+              <w:instrText>@after-row[/#list]</w:instrText>
+            </w:r>
+            <w:bookmarkStart w:id="0" w:name="_GoBack"/>
+            <w:bookmarkEnd w:id="0"/>
+            <w:r>
+              <w:rPr>
+                <w:lang w:val="en-US"/>
+              </w:rPr>
+              <w:instrText xml:space="preserve"> </w:instrText>
+            </w:r>
+            <w:r>
+              <w:fldChar w:fldCharType="separate"/>
+            </w:r>
+            <w:r>
+              <w:rPr>
+                <w:noProof/>
+                <w:lang w:val="en-US"/>
+              </w:rPr>
+              <w:t>«</w:t>
+            </w:r>
+            <w:r>
+              <w:rPr>
+                <w:noProof/>
+                <w:lang w:val="en-US"/>
+              </w:rPr>
+              <w:t>EndForEach</w:t>
+            </w:r>
+            <w:r>
+              <w:rPr>
+                <w:noProof/>
+                <w:lang w:val="en-US"/>
+              </w:rPr>
+              <w:t>»</w:t>
+            </w:r>
+            <w:r>
+              <w:fldChar w:fldCharType="end"/>
+            </w:r>
+          </w:p>
+        </w:tc>
+      </w:tr>
+    </w:tbl>
     <w:p>
       <w:pPr>
         <w:rPr>
@@ -149,6 +822,126 @@
     </w:sectPr>
   </w:body>
 </w:document>
+</file>
+
+<file path=word/numbering.xml><?xml version="1.0" encoding="utf-8"?>
+<w:numbering xmlns:wpc="http://schemas.microsoft.com/office/word/2010/wordprocessingCanvas" xmlns:cx="http://schemas.microsoft.com/office/drawing/2014/chartex" xmlns:cx1="http://schemas.microsoft.com/office/drawing/2015/9/8/chartex" xmlns:cx2="http://schemas.microsoft.com/office/drawing/2015/10/21/chartex" xmlns:cx3="http://schemas.microsoft.com/office/drawing/2016/5/9/chartex" xmlns:cx4="http://schemas.microsoft.com/office/drawing/2016/5/10/chartex" xmlns:cx5="http://schemas.microsoft.com/office/drawing/2016/5/11/chartex" xmlns:cx6="http://schemas.microsoft.com/office/drawing/2016/5/12/chartex" xmlns:cx7="http://schemas.microsoft.com/office/drawing/2016/5/13/chartex" xmlns:cx8="http://schemas.microsoft.com/office/drawing/2016/5/14/chartex" xmlns:mc="http://schemas.openxmlformats.org/markup-compatibility/2006" xmlns:aink="http://schemas.microsoft.com/office/drawing/2016/ink" xmlns:am3d="http://schemas.microsoft.com/office/drawing/2017/model3d" xmlns:o="urn:schemas-microsoft-com:office:office" xmlns:r="http://schemas.openxmlformats.org/officeDocument/2006/relationships" xmlns:m="http://schemas.openxmlformats.org/officeDocument/2006/math" xmlns:v="urn:schemas-microsoft-com:vml" xmlns:wp14="http://schemas.microsoft.com/office/word/2010/wordprocessingDrawing" xmlns:wp="http://schemas.openxmlformats.org/drawingml/2006/wordprocessingDrawing" xmlns:w10="urn:schemas-microsoft-com:office:word" xmlns:w="http://schemas.openxmlformats.org/wordprocessingml/2006/main" xmlns:w14="http://schemas.microsoft.com/office/word/2010/wordml" xmlns:w15="http://schemas.microsoft.com/office/word/2012/wordml" xmlns:w16cid="http://schemas.microsoft.com/office/word/2016/wordml/cid" xmlns:w16se="http://schemas.microsoft.com/office/word/2015/wordml/symex" xmlns:wpg="http://schemas.microsoft.com/office/word/2010/wordprocessingGroup" xmlns:wpi="http://schemas.microsoft.com/office/word/2010/wordprocessingInk" xmlns:wne="http://schemas.microsoft.com/office/word/2006/wordml" xmlns:wps="http://schemas.microsoft.com/office/word/2010/wordprocessingShape" mc:Ignorable="w14 w15 w16se w16cid wp14">
+  <w:abstractNum w:abstractNumId="0" w15:restartNumberingAfterBreak="0">
+    <w:nsid w:val="12952307"/>
+    <w:multiLevelType w:val="hybridMultilevel"/>
+    <w:tmpl w:val="2C6A4FD6"/>
+    <w:lvl w:ilvl="0" w:tplc="98B87A4C">
+      <w:numFmt w:val="bullet"/>
+      <w:lvlText w:val=""/>
+      <w:lvlJc w:val="left"/>
+      <w:pPr>
+        <w:ind w:left="720" w:hanging="360"/>
+      </w:pPr>
+      <w:rPr>
+        <w:rFonts w:ascii="Symbol" w:eastAsiaTheme="minorHAnsi" w:hAnsi="Symbol" w:cstheme="minorBidi" w:hint="default"/>
+      </w:rPr>
+    </w:lvl>
+    <w:lvl w:ilvl="1" w:tplc="100C0003" w:tentative="1">
+      <w:start w:val="1"/>
+      <w:numFmt w:val="bullet"/>
+      <w:lvlText w:val="o"/>
+      <w:lvlJc w:val="left"/>
+      <w:pPr>
+        <w:ind w:left="1440" w:hanging="360"/>
+      </w:pPr>
+      <w:rPr>
+        <w:rFonts w:ascii="Courier New" w:hAnsi="Courier New" w:cs="Courier New" w:hint="default"/>
+      </w:rPr>
+    </w:lvl>
+    <w:lvl w:ilvl="2" w:tplc="100C0005" w:tentative="1">
+      <w:start w:val="1"/>
+      <w:numFmt w:val="bullet"/>
+      <w:lvlText w:val=""/>
+      <w:lvlJc w:val="left"/>
+      <w:pPr>
+        <w:ind w:left="2160" w:hanging="360"/>
+      </w:pPr>
+      <w:rPr>
+        <w:rFonts w:ascii="Wingdings" w:hAnsi="Wingdings" w:hint="default"/>
+      </w:rPr>
+    </w:lvl>
+    <w:lvl w:ilvl="3" w:tplc="100C0001" w:tentative="1">
+      <w:start w:val="1"/>
+      <w:numFmt w:val="bullet"/>
+      <w:lvlText w:val=""/>
+      <w:lvlJc w:val="left"/>
+      <w:pPr>
+        <w:ind w:left="2880" w:hanging="360"/>
+      </w:pPr>
+      <w:rPr>
+        <w:rFonts w:ascii="Symbol" w:hAnsi="Symbol" w:hint="default"/>
+      </w:rPr>
+    </w:lvl>
+    <w:lvl w:ilvl="4" w:tplc="100C0003" w:tentative="1">
+      <w:start w:val="1"/>
+      <w:numFmt w:val="bullet"/>
+      <w:lvlText w:val="o"/>
+      <w:lvlJc w:val="left"/>
+      <w:pPr>
+        <w:ind w:left="3600" w:hanging="360"/>
+      </w:pPr>
+      <w:rPr>
+        <w:rFonts w:ascii="Courier New" w:hAnsi="Courier New" w:cs="Courier New" w:hint="default"/>
+      </w:rPr>
+    </w:lvl>
+    <w:lvl w:ilvl="5" w:tplc="100C0005" w:tentative="1">
+      <w:start w:val="1"/>
+      <w:numFmt w:val="bullet"/>
+      <w:lvlText w:val=""/>
+      <w:lvlJc w:val="left"/>
+      <w:pPr>
+        <w:ind w:left="4320" w:hanging="360"/>
+      </w:pPr>
+      <w:rPr>
+        <w:rFonts w:ascii="Wingdings" w:hAnsi="Wingdings" w:hint="default"/>
+      </w:rPr>
+    </w:lvl>
+    <w:lvl w:ilvl="6" w:tplc="100C0001" w:tentative="1">
+      <w:start w:val="1"/>
+      <w:numFmt w:val="bullet"/>
+      <w:lvlText w:val=""/>
+      <w:lvlJc w:val="left"/>
+      <w:pPr>
+        <w:ind w:left="5040" w:hanging="360"/>
+      </w:pPr>
+      <w:rPr>
+        <w:rFonts w:ascii="Symbol" w:hAnsi="Symbol" w:hint="default"/>
+      </w:rPr>
+    </w:lvl>
+    <w:lvl w:ilvl="7" w:tplc="100C0003" w:tentative="1">
+      <w:start w:val="1"/>
+      <w:numFmt w:val="bullet"/>
+      <w:lvlText w:val="o"/>
+      <w:lvlJc w:val="left"/>
+      <w:pPr>
+        <w:ind w:left="5760" w:hanging="360"/>
+      </w:pPr>
+      <w:rPr>
+        <w:rFonts w:ascii="Courier New" w:hAnsi="Courier New" w:cs="Courier New" w:hint="default"/>
+      </w:rPr>
+    </w:lvl>
+    <w:lvl w:ilvl="8" w:tplc="100C0005" w:tentative="1">
+      <w:start w:val="1"/>
+      <w:numFmt w:val="bullet"/>
+      <w:lvlText w:val=""/>
+      <w:lvlJc w:val="left"/>
+      <w:pPr>
+        <w:ind w:left="6480" w:hanging="360"/>
+      </w:pPr>
+      <w:rPr>
+        <w:rFonts w:ascii="Wingdings" w:hAnsi="Wingdings" w:hint="default"/>
+      </w:rPr>
+    </w:lvl>
+  </w:abstractNum>
+  <w:num w:numId="1">
+    <w:abstractNumId w:val="0"/>
+  </w:num>
+</w:numbering>
 </file>
 
 <file path=word/styles.xml><?xml version="1.0" encoding="utf-8"?>
@@ -574,6 +1367,33 @@
     <w:semiHidden/>
     <w:unhideWhenUsed/>
   </w:style>
+  <w:style w:type="paragraph" w:styleId="ListParagraph">
+    <w:name w:val="List Paragraph"/>
+    <w:basedOn w:val="Normal"/>
+    <w:uiPriority w:val="34"/>
+    <w:qFormat/>
+    <w:rsid w:val="00FD4AA2"/>
+    <w:pPr>
+      <w:ind w:left="720"/>
+      <w:contextualSpacing/>
+    </w:pPr>
+  </w:style>
+  <w:style w:type="table" w:styleId="TableGrid">
+    <w:name w:val="Table Grid"/>
+    <w:basedOn w:val="TableNormal"/>
+    <w:uiPriority w:val="39"/>
+    <w:rsid w:val="00512B4E"/>
+    <w:tblPr>
+      <w:tblBorders>
+        <w:top w:val="single" w:sz="4" w:space="0" w:color="auto"/>
+        <w:left w:val="single" w:sz="4" w:space="0" w:color="auto"/>
+        <w:bottom w:val="single" w:sz="4" w:space="0" w:color="auto"/>
+        <w:right w:val="single" w:sz="4" w:space="0" w:color="auto"/>
+        <w:insideH w:val="single" w:sz="4" w:space="0" w:color="auto"/>
+        <w:insideV w:val="single" w:sz="4" w:space="0" w:color="auto"/>
+      </w:tblBorders>
+    </w:tblPr>
+  </w:style>
 </w:styles>
 </file>
 

</xml_diff>

<commit_message>
Adding some bold text in the docx outside
</commit_message>
<xml_diff>
--- a/nl-app/templates/hello.docx
+++ b/nl-app/templates/hello.docx
@@ -146,7 +146,22 @@
         <w:rPr>
           <w:lang w:val="en-US"/>
         </w:rPr>
-        <w:t>You have the following inventory:</w:t>
+        <w:t xml:space="preserve">You have the </w:t>
+      </w:r>
+      <w:bookmarkStart w:id="0" w:name="_GoBack"/>
+      <w:r>
+        <w:rPr>
+          <w:b/>
+          <w:lang w:val="en-US"/>
+        </w:rPr>
+        <w:t>following</w:t>
+      </w:r>
+      <w:bookmarkEnd w:id="0"/>
+      <w:r>
+        <w:rPr>
+          <w:lang w:val="en-US"/>
+        </w:rPr>
+        <w:t xml:space="preserve"> inventory:</w:t>
       </w:r>
     </w:p>
     <w:p>
@@ -708,8 +723,6 @@
               </w:rPr>
               <w:instrText>Description</w:instrText>
             </w:r>
-            <w:bookmarkStart w:id="0" w:name="_GoBack"/>
-            <w:bookmarkEnd w:id="0"/>
             <w:r>
               <w:rPr>
                 <w:lang w:val="en-US"/>

</xml_diff>